<commit_message>
docs: session 71 regression testing - features 20, 367, 360 verified
- Feature #20: Sidebar Write link navigates correctly ✅
- Feature #367: Export success rate high (5/5 exports succeeded) ✅
- Feature #360: Projected completion calculated based on writing pace ✅
- All 400/400 features remain passing (100%)
- No console errors or regressions detected

🤖 Generated with [Claude Code](https://claude.com/claude-code)

Co-Authored-By: Claude Opus 4.5 <noreply@anthropic.com>
</commit_message>
<xml_diff>
--- a/.playwright-mcp/The-Crystal-Chronicles.docx
+++ b/.playwright-mcp/The-Crystal-Chronicles.docx
@@ -236,21 +236,7 @@
           <w:sz w:val="24"/>
           <w:szCs w:val="24"/>
         </w:rPr>
-        <w:t xml:space="preserve">A new chapter begins.</w:t>
-      </w:r>
-    </w:p>
-    <w:p>
-      <w:pPr>
-        <w:spacing w:line="480"/>
-        <w:ind w:firstLine="720"/>
-      </w:pPr>
-      <w:r>
-        <w:rPr>
-          <w:rFonts w:ascii="Times New Roman" w:cs="Times New Roman" w:eastAsia="Times New Roman" w:hAnsi="Times New Roman"/>
-          <w:sz w:val="24"/>
-          <w:szCs w:val="24"/>
-        </w:rPr>
-        <w:t xml:space="preserve">The story continues with new developments and revelations. Characters face challenges and make important decisions that will shape the narrative going forward.</w:t>
+        <w:t xml:space="preserve">A new chapter begins. The story continues with new developments and revelations. Characters face challenges and make important decisions that will shape the narrative going forward.</w:t>
       </w:r>
     </w:p>
     <w:p>

</xml_diff>